<commit_message>
Close to final draft on report.
</commit_message>
<xml_diff>
--- a/MCCANN_HW3.docx
+++ b/MCCANN_HW3.docx
@@ -282,105 +282,7 @@
           <w:rFonts w:ascii="Courier New" w:hAnsi="Courier New" w:cs="Courier New"/>
         </w:rPr>
         <w:lastRenderedPageBreak/>
-        <w:t>Given a table composed of</w:t>
-      </w:r>
-      <w:r>
-        <w:rPr>
-          <w:rFonts w:ascii="Courier New" w:hAnsi="Courier New" w:cs="Courier New"/>
-        </w:rPr>
-        <w:t xml:space="preserve"> </w:t>
-      </w:r>
-      <w:r>
-        <w:rPr>
-          <w:rFonts w:ascii="Courier New" w:hAnsi="Courier New" w:cs="Courier New"/>
-        </w:rPr>
-        <w:t xml:space="preserve">N </w:t>
-      </w:r>
-      <w:proofErr w:type="gramStart"/>
-      <w:r>
-        <w:rPr>
-          <w:rFonts w:ascii="Courier New" w:hAnsi="Courier New" w:cs="Courier New"/>
-        </w:rPr>
-        <w:t>x</w:t>
-      </w:r>
-      <w:proofErr w:type="gramEnd"/>
-      <w:r>
-        <w:rPr>
-          <w:rFonts w:ascii="Courier New" w:hAnsi="Courier New" w:cs="Courier New"/>
-        </w:rPr>
-        <w:t xml:space="preserve"> M</w:t>
-      </w:r>
-      <w:r>
-        <w:rPr>
-          <w:rFonts w:ascii="Courier New" w:hAnsi="Courier New" w:cs="Courier New"/>
-        </w:rPr>
-        <w:t xml:space="preserve"> </w:t>
-      </w:r>
-      <w:r>
-        <w:rPr>
-          <w:rFonts w:ascii="Courier New" w:hAnsi="Courier New" w:cs="Courier New"/>
-        </w:rPr>
-        <w:t>cells, each containing some number of</w:t>
-      </w:r>
-      <w:r>
-        <w:rPr>
-          <w:rFonts w:ascii="Courier New" w:hAnsi="Courier New" w:cs="Courier New"/>
-        </w:rPr>
-        <w:t xml:space="preserve"> </w:t>
-      </w:r>
-      <w:r>
-        <w:rPr>
-          <w:rFonts w:ascii="Courier New" w:hAnsi="Courier New" w:cs="Courier New"/>
-        </w:rPr>
-        <w:t xml:space="preserve">gold coins.  You start </w:t>
-      </w:r>
-      <w:r>
-        <w:rPr>
-          <w:rFonts w:ascii="Courier New" w:hAnsi="Courier New" w:cs="Courier New"/>
-        </w:rPr>
-        <w:t xml:space="preserve">from the upper left hand corner </w:t>
-      </w:r>
-      <w:r>
-        <w:rPr>
-          <w:rFonts w:ascii="Courier New" w:hAnsi="Courier New" w:cs="Courier New"/>
-        </w:rPr>
-        <w:t>and at each step may</w:t>
-      </w:r>
-      <w:r>
-        <w:rPr>
-          <w:rFonts w:ascii="Courier New" w:hAnsi="Courier New" w:cs="Courier New"/>
-        </w:rPr>
-        <w:t xml:space="preserve"> </w:t>
-      </w:r>
-      <w:r>
-        <w:rPr>
-          <w:rFonts w:ascii="Courier New" w:hAnsi="Courier New" w:cs="Courier New"/>
-        </w:rPr>
-        <w:t xml:space="preserve">go down or </w:t>
-      </w:r>
-      <w:r>
-        <w:rPr>
-          <w:rFonts w:ascii="Courier New" w:hAnsi="Courier New" w:cs="Courier New"/>
-        </w:rPr>
-        <w:t xml:space="preserve">to the right.  At each step you </w:t>
-      </w:r>
-      <w:r>
-        <w:rPr>
-          <w:rFonts w:ascii="Courier New" w:hAnsi="Courier New" w:cs="Courier New"/>
-        </w:rPr>
-        <w:t>collect all the coins that are in</w:t>
-      </w:r>
-      <w:r>
-        <w:rPr>
-          <w:rFonts w:ascii="Courier New" w:hAnsi="Courier New" w:cs="Courier New"/>
-        </w:rPr>
-        <w:t xml:space="preserve"> </w:t>
-      </w:r>
-      <w:r>
-        <w:rPr>
-          <w:rFonts w:ascii="Courier New" w:hAnsi="Courier New" w:cs="Courier New"/>
-        </w:rPr>
-        <w:t>that location.  Find the maximum number of coins you can collect.</w:t>
+        <w:t>Given a table composed of N x M cells, each containing some number of gold coins.  You start from the upper left hand corner and at each step may go down or to the right.  At each step you collect all the coins that are in that location.  Find the maximum number of coins you can collect.</w:t>
       </w:r>
     </w:p>
     <w:p>
@@ -483,25 +385,7 @@
           <w:sz w:val="24"/>
           <w:szCs w:val="24"/>
         </w:rPr>
-        <w:t xml:space="preserve">, of N </w:t>
-      </w:r>
-      <w:proofErr w:type="gramStart"/>
-      <w:r>
-        <w:rPr>
-          <w:rFonts w:ascii="Courier New" w:hAnsi="Courier New" w:cs="Courier New"/>
-          <w:sz w:val="24"/>
-          <w:szCs w:val="24"/>
-        </w:rPr>
-        <w:t>x</w:t>
-      </w:r>
-      <w:proofErr w:type="gramEnd"/>
-      <w:r>
-        <w:rPr>
-          <w:rFonts w:ascii="Courier New" w:hAnsi="Courier New" w:cs="Courier New"/>
-          <w:sz w:val="24"/>
-          <w:szCs w:val="24"/>
-        </w:rPr>
-        <w:t xml:space="preserve"> M dime</w:t>
+        <w:t>, of N x M dime</w:t>
       </w:r>
       <w:r>
         <w:rPr>
@@ -614,21 +498,7 @@
         <w:rPr>
           <w:rFonts w:ascii="Courier New" w:hAnsi="Courier New" w:cs="Courier New"/>
         </w:rPr>
-        <w:t>GM &lt;- N+1 x M+</w:t>
-      </w:r>
-      <w:proofErr w:type="gramStart"/>
-      <w:r>
-        <w:rPr>
-          <w:rFonts w:ascii="Courier New" w:hAnsi="Courier New" w:cs="Courier New"/>
-        </w:rPr>
-        <w:t>1 dimension</w:t>
-      </w:r>
-      <w:proofErr w:type="gramEnd"/>
-      <w:r>
-        <w:rPr>
-          <w:rFonts w:ascii="Courier New" w:hAnsi="Courier New" w:cs="Courier New"/>
-        </w:rPr>
-        <w:t xml:space="preserve"> matrix of all zeros.</w:t>
+        <w:t>GM &lt;- N+1 x M+1 dimension matrix of all zeros.</w:t>
       </w:r>
     </w:p>
     <w:p>
@@ -662,21 +532,12 @@
           <w:rFonts w:ascii="Courier New" w:hAnsi="Courier New" w:cs="Courier New"/>
         </w:rPr>
       </w:pPr>
-      <w:proofErr w:type="spellStart"/>
-      <w:r>
-        <w:rPr>
-          <w:rFonts w:ascii="Courier New" w:hAnsi="Courier New" w:cs="Courier New"/>
-        </w:rPr>
-        <w:t>func</w:t>
-      </w:r>
-      <w:proofErr w:type="spellEnd"/>
-      <w:r>
-        <w:rPr>
-          <w:rFonts w:ascii="Courier New" w:hAnsi="Courier New" w:cs="Courier New"/>
-        </w:rPr>
-        <w:t xml:space="preserve"> </w:t>
-      </w:r>
-      <w:proofErr w:type="spellStart"/>
+      <w:r>
+        <w:rPr>
+          <w:rFonts w:ascii="Courier New" w:hAnsi="Courier New" w:cs="Courier New"/>
+        </w:rPr>
+        <w:t xml:space="preserve">func </w:t>
+      </w:r>
       <w:r>
         <w:rPr>
           <w:rFonts w:ascii="Courier New" w:hAnsi="Courier New" w:cs="Courier New"/>
@@ -684,7 +545,6 @@
         </w:rPr>
         <w:t>gold_path</w:t>
       </w:r>
-      <w:proofErr w:type="spellEnd"/>
       <w:r>
         <w:rPr>
           <w:rFonts w:ascii="Courier New" w:hAnsi="Courier New" w:cs="Courier New"/>
@@ -724,21 +584,7 @@
           <w:rFonts w:ascii="Courier New" w:hAnsi="Courier New" w:cs="Courier New"/>
         </w:rPr>
         <w:tab/>
-        <w:t xml:space="preserve">for </w:t>
-      </w:r>
-      <w:proofErr w:type="spellStart"/>
-      <w:r>
-        <w:rPr>
-          <w:rFonts w:ascii="Courier New" w:hAnsi="Courier New" w:cs="Courier New"/>
-        </w:rPr>
-        <w:t>i</w:t>
-      </w:r>
-      <w:proofErr w:type="spellEnd"/>
-      <w:r>
-        <w:rPr>
-          <w:rFonts w:ascii="Courier New" w:hAnsi="Courier New" w:cs="Courier New"/>
-        </w:rPr>
-        <w:t xml:space="preserve"> &lt;-</w:t>
+        <w:t>for i &lt;-</w:t>
       </w:r>
       <w:r>
         <w:rPr>
@@ -830,23 +676,7 @@
         <w:rPr>
           <w:rFonts w:ascii="Courier New" w:hAnsi="Courier New" w:cs="Courier New"/>
         </w:rPr>
-        <w:t>[</w:t>
-      </w:r>
-      <w:proofErr w:type="spellStart"/>
-      <w:proofErr w:type="gramStart"/>
-      <w:r>
-        <w:rPr>
-          <w:rFonts w:ascii="Courier New" w:hAnsi="Courier New" w:cs="Courier New"/>
-        </w:rPr>
-        <w:t>i,j</w:t>
-      </w:r>
-      <w:proofErr w:type="spellEnd"/>
-      <w:proofErr w:type="gramEnd"/>
-      <w:r>
-        <w:rPr>
-          <w:rFonts w:ascii="Courier New" w:hAnsi="Courier New" w:cs="Courier New"/>
-        </w:rPr>
-        <w:t xml:space="preserve">] += </w:t>
+        <w:t xml:space="preserve">[i,j] += </w:t>
       </w:r>
       <w:r>
         <w:rPr>
@@ -934,7 +764,6 @@
         </w:rPr>
         <w:t xml:space="preserve">return </w:t>
       </w:r>
-      <w:proofErr w:type="gramStart"/>
       <w:r>
         <w:rPr>
           <w:rFonts w:ascii="Courier New" w:hAnsi="Courier New" w:cs="Courier New"/>
@@ -946,14 +775,7 @@
         <w:rPr>
           <w:rFonts w:ascii="Courier New" w:hAnsi="Courier New" w:cs="Courier New"/>
         </w:rPr>
-        <w:t>[</w:t>
-      </w:r>
-      <w:proofErr w:type="gramEnd"/>
-      <w:r>
-        <w:rPr>
-          <w:rFonts w:ascii="Courier New" w:hAnsi="Courier New" w:cs="Courier New"/>
-        </w:rPr>
-        <w:t>N, M</w:t>
+        <w:t>[N, M</w:t>
       </w:r>
       <w:r>
         <w:rPr>
@@ -1020,15 +842,7 @@
             <w:sz w:val="24"/>
             <w:szCs w:val="24"/>
           </w:rPr>
-          <m:t>θ(NM</m:t>
-        </m:r>
-        <m:r>
-          <w:rPr>
-            <w:rFonts w:ascii="Cambria Math" w:hAnsi="Cambria Math" w:cs="Courier New"/>
-            <w:sz w:val="24"/>
-            <w:szCs w:val="24"/>
-          </w:rPr>
-          <m:t>)</m:t>
+          <m:t>θ(NM)</m:t>
         </m:r>
       </m:oMath>
       <w:r>
@@ -1108,15 +922,7 @@
                   <w:sz w:val="24"/>
                   <w:szCs w:val="24"/>
                 </w:rPr>
-                <m:t>i</m:t>
-              </m:r>
-              <m:r>
-                <w:rPr>
-                  <w:rFonts w:ascii="Cambria Math" w:hAnsi="Cambria Math" w:cs="Courier New"/>
-                  <w:sz w:val="24"/>
-                  <w:szCs w:val="24"/>
-                </w:rPr>
-                <m:t>=1</m:t>
+                <m:t>i=1</m:t>
               </m:r>
             </m:sub>
             <m:sup>
@@ -1150,15 +956,7 @@
                       <w:sz w:val="24"/>
                       <w:szCs w:val="24"/>
                     </w:rPr>
-                    <m:t>j=</m:t>
-                  </m:r>
-                  <m:r>
-                    <w:rPr>
-                      <w:rFonts w:ascii="Cambria Math" w:hAnsi="Cambria Math" w:cs="Courier New"/>
-                      <w:sz w:val="24"/>
-                      <w:szCs w:val="24"/>
-                    </w:rPr>
-                    <m:t>1</m:t>
+                    <m:t>j=1</m:t>
                   </m:r>
                 </m:sub>
                 <m:sup>
@@ -1387,15 +1185,7 @@
               <w:sz w:val="24"/>
               <w:szCs w:val="24"/>
             </w:rPr>
-            <m:t>θ(</m:t>
-          </m:r>
-          <m:r>
-            <w:rPr>
-              <w:rFonts w:ascii="Cambria Math" w:hAnsi="Cambria Math" w:cs="Courier New"/>
-              <w:sz w:val="24"/>
-              <w:szCs w:val="24"/>
-            </w:rPr>
-            <m:t>NM</m:t>
+            <m:t>θ(NM</m:t>
           </m:r>
           <m:r>
             <w:rPr>
@@ -1530,6 +1320,9 @@
       </w:r>
       <m:oMath>
         <m:r>
+          <m:rPr>
+            <m:sty m:val="p"/>
+          </m:rPr>
           <w:rPr>
             <w:rFonts w:ascii="Cambria Math" w:eastAsiaTheme="minorEastAsia" w:hAnsi="Cambria Math" w:cs="Courier New"/>
             <w:sz w:val="24"/>
@@ -1605,7 +1398,63 @@
           <w:sz w:val="24"/>
           <w:szCs w:val="24"/>
         </w:rPr>
-        <w:t xml:space="preserve">If we examine the method of brute force for our previous problem (Maximal Subarray) we can see how it would translate here. We would have to check every single combination of path possible and store the maximum value from all of those options. It should wash out to roughly </w:t>
+        <w:t>Because we have two options per square, and we want to visit every path to analyze its gold. To do this we essentially have to traverse every option in the table of N x M cells.</w:t>
+      </w:r>
+      <w:r>
+        <w:rPr>
+          <w:rFonts w:ascii="Courier New" w:hAnsi="Courier New" w:cs="Courier New"/>
+          <w:sz w:val="24"/>
+          <w:szCs w:val="24"/>
+        </w:rPr>
+        <w:t xml:space="preserve"> The length of the pass cannot be longer then N+M.</w:t>
+      </w:r>
+      <w:r>
+        <w:rPr>
+          <w:rFonts w:ascii="Courier New" w:hAnsi="Courier New" w:cs="Courier New"/>
+          <w:sz w:val="24"/>
+          <w:szCs w:val="24"/>
+        </w:rPr>
+        <w:t xml:space="preserve"> If w</w:t>
+      </w:r>
+      <w:r>
+        <w:rPr>
+          <w:rFonts w:ascii="Courier New" w:hAnsi="Courier New" w:cs="Courier New"/>
+          <w:sz w:val="24"/>
+          <w:szCs w:val="24"/>
+        </w:rPr>
+        <w:t xml:space="preserve">e have two options at each </w:t>
+      </w:r>
+      <w:r>
+        <w:rPr>
+          <w:rFonts w:ascii="Courier New" w:hAnsi="Courier New" w:cs="Courier New"/>
+          <w:sz w:val="24"/>
+          <w:szCs w:val="24"/>
+        </w:rPr>
+        <w:t>cell,</w:t>
+      </w:r>
+      <w:r>
+        <w:rPr>
+          <w:rFonts w:ascii="Courier New" w:hAnsi="Courier New" w:cs="Courier New"/>
+          <w:sz w:val="24"/>
+          <w:szCs w:val="24"/>
+        </w:rPr>
+        <w:t xml:space="preserve"> we should have roughly 2^</w:t>
+      </w:r>
+      <w:r>
+        <w:rPr>
+          <w:rFonts w:ascii="Courier New" w:hAnsi="Courier New" w:cs="Courier New"/>
+          <w:sz w:val="24"/>
+          <w:szCs w:val="24"/>
+        </w:rPr>
+        <w:t>(N+M) permutations of the list. It should wash out to</w:t>
+      </w:r>
+      <w:r>
+        <w:rPr>
+          <w:rFonts w:ascii="Courier New" w:hAnsi="Courier New" w:cs="Courier New"/>
+          <w:sz w:val="24"/>
+          <w:szCs w:val="24"/>
+        </w:rPr>
+        <w:t xml:space="preserve"> </w:t>
       </w:r>
       <m:oMath>
         <m:r>
@@ -1614,18 +1463,10 @@
             <w:sz w:val="24"/>
             <w:szCs w:val="24"/>
           </w:rPr>
-          <m:t>θ</m:t>
+          <m:t>θ(</m:t>
         </m:r>
-        <m:r>
-          <w:rPr>
-            <w:rFonts w:ascii="Cambria Math" w:hAnsi="Cambria Math" w:cs="Courier New"/>
-            <w:sz w:val="24"/>
-            <w:szCs w:val="24"/>
-          </w:rPr>
-          <m:t>(</m:t>
-        </m:r>
-        <m:d>
-          <m:dPr>
+        <m:sSup>
+          <m:sSupPr>
             <m:ctrlPr>
               <w:rPr>
                 <w:rFonts w:ascii="Cambria Math" w:hAnsi="Cambria Math" w:cs="Courier New"/>
@@ -1634,8 +1475,18 @@
                 <w:szCs w:val="24"/>
               </w:rPr>
             </m:ctrlPr>
-          </m:dPr>
+          </m:sSupPr>
           <m:e>
+            <m:r>
+              <w:rPr>
+                <w:rFonts w:ascii="Cambria Math" w:hAnsi="Cambria Math" w:cs="Courier New"/>
+                <w:sz w:val="24"/>
+                <w:szCs w:val="24"/>
+              </w:rPr>
+              <m:t>2</m:t>
+            </m:r>
+          </m:e>
+          <m:sup>
             <m:r>
               <w:rPr>
                 <w:rFonts w:ascii="Cambria Math" w:hAnsi="Cambria Math" w:cs="Courier New"/>
@@ -1644,15 +1495,15 @@
               </w:rPr>
               <m:t>N+M</m:t>
             </m:r>
-          </m:e>
-        </m:d>
+          </m:sup>
+        </m:sSup>
         <m:r>
           <w:rPr>
             <w:rFonts w:ascii="Cambria Math" w:hAnsi="Cambria Math" w:cs="Courier New"/>
             <w:sz w:val="24"/>
             <w:szCs w:val="24"/>
           </w:rPr>
-          <m:t>!)</m:t>
+          <m:t>)</m:t>
         </m:r>
       </m:oMath>
       <w:r>
@@ -1661,10 +1512,18 @@
           <w:sz w:val="24"/>
           <w:szCs w:val="24"/>
         </w:rPr>
-        <w:t xml:space="preserve"> order of growth.</w:t>
+        <w:t xml:space="preserve"> order of gro</w:t>
       </w:r>
       <w:bookmarkStart w:id="0" w:name="_GoBack"/>
       <w:bookmarkEnd w:id="0"/>
+      <w:r>
+        <w:rPr>
+          <w:rFonts w:ascii="Courier New" w:eastAsiaTheme="minorEastAsia" w:hAnsi="Courier New" w:cs="Courier New"/>
+          <w:sz w:val="24"/>
+          <w:szCs w:val="24"/>
+        </w:rPr>
+        <w:t>wth.</w:t>
+      </w:r>
     </w:p>
     <w:sectPr>
       <w:pgSz w:w="12240" w:h="15840"/>
@@ -2172,6 +2031,7 @@
     <w:lsdException w:name="HTML Sample" w:semiHidden="1" w:unhideWhenUsed="1"/>
     <w:lsdException w:name="HTML Typewriter" w:semiHidden="1" w:unhideWhenUsed="1"/>
     <w:lsdException w:name="HTML Variable" w:semiHidden="1" w:unhideWhenUsed="1"/>
+    <w:lsdException w:name="Normal Table" w:semiHidden="1" w:unhideWhenUsed="1"/>
     <w:lsdException w:name="annotation subject" w:semiHidden="1" w:unhideWhenUsed="1"/>
     <w:lsdException w:name="No List" w:semiHidden="1" w:unhideWhenUsed="1"/>
     <w:lsdException w:name="Outline List 1" w:semiHidden="1" w:unhideWhenUsed="1"/>
@@ -2218,8 +2078,10 @@
     <w:lsdException w:name="Table Subtle 2" w:semiHidden="1" w:unhideWhenUsed="1"/>
     <w:lsdException w:name="Table Web 1" w:semiHidden="1" w:unhideWhenUsed="1"/>
     <w:lsdException w:name="Table Web 2" w:semiHidden="1" w:unhideWhenUsed="1"/>
+    <w:lsdException w:name="Table Web 3" w:semiHidden="1" w:unhideWhenUsed="1"/>
     <w:lsdException w:name="Balloon Text" w:semiHidden="1" w:unhideWhenUsed="1"/>
     <w:lsdException w:name="Table Grid" w:uiPriority="39"/>
+    <w:lsdException w:name="Table Theme" w:semiHidden="1" w:unhideWhenUsed="1"/>
     <w:lsdException w:name="Placeholder Text" w:semiHidden="1"/>
     <w:lsdException w:name="No Spacing" w:uiPriority="1" w:qFormat="1"/>
     <w:lsdException w:name="Light Shading" w:uiPriority="60"/>

</xml_diff>